<commit_message>
Add dataset for project
</commit_message>
<xml_diff>
--- a/Mykola_Avram_48778.docx
+++ b/Mykola_Avram_48778.docx
@@ -2,6 +2,531 @@
 <file path=word/document.xml><?xml version="1.0" encoding="utf-8"?>
 <w:document xmlns:wpc="http://schemas.microsoft.com/office/word/2010/wordprocessingCanvas" xmlns:cx="http://schemas.microsoft.com/office/drawing/2014/chartex" xmlns:cx1="http://schemas.microsoft.com/office/drawing/2015/9/8/chartex" xmlns:cx2="http://schemas.microsoft.com/office/drawing/2015/10/21/chartex" xmlns:cx3="http://schemas.microsoft.com/office/drawing/2016/5/9/chartex" xmlns:cx4="http://schemas.microsoft.com/office/drawing/2016/5/10/chartex" xmlns:cx5="http://schemas.microsoft.com/office/drawing/2016/5/11/chartex" xmlns:cx6="http://schemas.microsoft.com/office/drawing/2016/5/12/chartex" xmlns:cx7="http://schemas.microsoft.com/office/drawing/2016/5/13/chartex" xmlns:cx8="http://schemas.microsoft.com/office/drawing/2016/5/14/chartex" xmlns:mc="http://schemas.openxmlformats.org/markup-compatibility/2006" xmlns:aink="http://schemas.microsoft.com/office/drawing/2016/ink" xmlns:am3d="http://schemas.microsoft.com/office/drawing/2017/model3d" xmlns:o="urn:schemas-microsoft-com:office:office" xmlns:r="http://schemas.openxmlformats.org/officeDocument/2006/relationships" xmlns:m="http://schemas.openxmlformats.org/officeDocument/2006/math" xmlns:v="urn:schemas-microsoft-com:vml" xmlns:wp14="http://schemas.microsoft.com/office/word/2010/wordprocessingDrawing" xmlns:wp="http://schemas.openxmlformats.org/drawingml/2006/wordprocessingDrawing" xmlns:w10="urn:schemas-microsoft-com:office:word" xmlns:w="http://schemas.openxmlformats.org/wordprocessingml/2006/main" xmlns:w14="http://schemas.microsoft.com/office/word/2010/wordml" xmlns:w15="http://schemas.microsoft.com/office/word/2012/wordml" xmlns:w16cid="http://schemas.microsoft.com/office/word/2016/wordml/cid" xmlns:w16se="http://schemas.microsoft.com/office/word/2015/wordml/symex" xmlns:wpg="http://schemas.microsoft.com/office/word/2010/wordprocessingGroup" xmlns:wpi="http://schemas.microsoft.com/office/word/2010/wordprocessingInk" xmlns:wne="http://schemas.microsoft.com/office/word/2006/wordml" xmlns:wps="http://schemas.microsoft.com/office/word/2010/wordprocessingShape" mc:Ignorable="w14 w15 w16se w16cid wp14">
   <w:body>
+    <w:p>
+      <w:pPr>
+        <w:jc w:val="right"/>
+        <w:rPr>
+          <w:bCs/>
+          <w:sz w:val="32"/>
+        </w:rPr>
+      </w:pPr>
+      <w:r>
+        <w:rPr>
+          <w:noProof/>
+        </w:rPr>
+        <w:drawing>
+          <wp:anchor distT="0" distB="0" distL="114300" distR="114300" simplePos="0" relativeHeight="251658240" behindDoc="1" locked="0" layoutInCell="1" allowOverlap="1" wp14:anchorId="547B3C0A" wp14:editId="7D7A28C6">
+            <wp:simplePos x="0" y="0"/>
+            <wp:positionH relativeFrom="column">
+              <wp:posOffset>-34925</wp:posOffset>
+            </wp:positionH>
+            <wp:positionV relativeFrom="paragraph">
+              <wp:posOffset>635</wp:posOffset>
+            </wp:positionV>
+            <wp:extent cx="1094740" cy="1091565"/>
+            <wp:effectExtent l="0" t="0" r="0" b="0"/>
+            <wp:wrapTight wrapText="bothSides">
+              <wp:wrapPolygon edited="0">
+                <wp:start x="0" y="0"/>
+                <wp:lineTo x="0" y="21110"/>
+                <wp:lineTo x="21049" y="21110"/>
+                <wp:lineTo x="21049" y="0"/>
+                <wp:lineTo x="0" y="0"/>
+              </wp:wrapPolygon>
+            </wp:wrapTight>
+            <wp:docPr id="1" name="Obraz 1" descr="Описание: logo_w~1"/>
+            <wp:cNvGraphicFramePr>
+              <a:graphicFrameLocks xmlns:a="http://schemas.openxmlformats.org/drawingml/2006/main" noChangeAspect="1"/>
+            </wp:cNvGraphicFramePr>
+            <a:graphic xmlns:a="http://schemas.openxmlformats.org/drawingml/2006/main">
+              <a:graphicData uri="http://schemas.openxmlformats.org/drawingml/2006/picture">
+                <pic:pic xmlns:pic="http://schemas.openxmlformats.org/drawingml/2006/picture">
+                  <pic:nvPicPr>
+                    <pic:cNvPr id="0" name="Рисунок 1" descr="Описание: logo_w~1"/>
+                    <pic:cNvPicPr>
+                      <a:picLocks noChangeAspect="1" noChangeArrowheads="1"/>
+                    </pic:cNvPicPr>
+                  </pic:nvPicPr>
+                  <pic:blipFill>
+                    <a:blip r:embed="rId4">
+                      <a:extLst>
+                        <a:ext uri="{28A0092B-C50C-407E-A947-70E740481C1C}">
+                          <a14:useLocalDpi xmlns:a14="http://schemas.microsoft.com/office/drawing/2010/main" val="0"/>
+                        </a:ext>
+                      </a:extLst>
+                    </a:blip>
+                    <a:srcRect/>
+                    <a:stretch>
+                      <a:fillRect/>
+                    </a:stretch>
+                  </pic:blipFill>
+                  <pic:spPr bwMode="auto">
+                    <a:xfrm>
+                      <a:off x="0" y="0"/>
+                      <a:ext cx="1094740" cy="1091565"/>
+                    </a:xfrm>
+                    <a:prstGeom prst="rect">
+                      <a:avLst/>
+                    </a:prstGeom>
+                    <a:noFill/>
+                  </pic:spPr>
+                </pic:pic>
+              </a:graphicData>
+            </a:graphic>
+            <wp14:sizeRelH relativeFrom="page">
+              <wp14:pctWidth>0</wp14:pctWidth>
+            </wp14:sizeRelH>
+            <wp14:sizeRelV relativeFrom="page">
+              <wp14:pctHeight>0</wp14:pctHeight>
+            </wp14:sizeRelV>
+          </wp:anchor>
+        </w:drawing>
+      </w:r>
+      <w:r>
+        <w:rPr>
+          <w:bCs/>
+          <w:sz w:val="32"/>
+        </w:rPr>
+        <w:t>WYŻSZA SZKOŁA</w:t>
+      </w:r>
+    </w:p>
+    <w:p>
+      <w:pPr>
+        <w:jc w:val="right"/>
+        <w:rPr>
+          <w:bCs/>
+          <w:sz w:val="32"/>
+        </w:rPr>
+      </w:pPr>
+      <w:r>
+        <w:rPr>
+          <w:bCs/>
+          <w:sz w:val="32"/>
+        </w:rPr>
+        <w:t>INFORMATYKI i ZARZĄDZANIA</w:t>
+      </w:r>
+    </w:p>
+    <w:p>
+      <w:pPr>
+        <w:jc w:val="right"/>
+        <w:rPr>
+          <w:bCs/>
+          <w:sz w:val="32"/>
+        </w:rPr>
+      </w:pPr>
+      <w:r>
+        <w:rPr>
+          <w:bCs/>
+          <w:sz w:val="32"/>
+        </w:rPr>
+        <w:t>z siedzibą w Rzeszowie</w:t>
+      </w:r>
+    </w:p>
+    <w:p>
+      <w:pPr>
+        <w:rPr>
+          <w:sz w:val="22"/>
+        </w:rPr>
+      </w:pPr>
+    </w:p>
+    <w:p>
+      <w:pPr>
+        <w:jc w:val="center"/>
+        <w:rPr>
+          <w:sz w:val="32"/>
+        </w:rPr>
+      </w:pPr>
+    </w:p>
+    <w:p>
+      <w:pPr>
+        <w:jc w:val="center"/>
+        <w:rPr>
+          <w:sz w:val="32"/>
+        </w:rPr>
+      </w:pPr>
+    </w:p>
+    <w:p>
+      <w:pPr>
+        <w:jc w:val="center"/>
+        <w:rPr>
+          <w:sz w:val="32"/>
+        </w:rPr>
+      </w:pPr>
+    </w:p>
+    <w:p>
+      <w:pPr>
+        <w:jc w:val="center"/>
+        <w:rPr>
+          <w:sz w:val="32"/>
+        </w:rPr>
+      </w:pPr>
+      <w:r>
+        <w:rPr>
+          <w:sz w:val="32"/>
+        </w:rPr>
+        <w:t>WYDZIAŁ INFORMATYKI STOSOWANEJ</w:t>
+      </w:r>
+    </w:p>
+    <w:p>
+      <w:pPr>
+        <w:jc w:val="center"/>
+        <w:rPr>
+          <w:bCs/>
+          <w:sz w:val="32"/>
+        </w:rPr>
+      </w:pPr>
+      <w:r>
+        <w:rPr>
+          <w:bCs/>
+          <w:sz w:val="32"/>
+        </w:rPr>
+        <w:t xml:space="preserve">Kierunek: </w:t>
+      </w:r>
+      <w:r>
+        <w:rPr>
+          <w:bCs/>
+          <w:sz w:val="32"/>
+        </w:rPr>
+        <w:tab/>
+        <w:t>INFORMATYKA</w:t>
+      </w:r>
+    </w:p>
+    <w:p>
+      <w:pPr>
+        <w:rPr>
+          <w:sz w:val="32"/>
+        </w:rPr>
+      </w:pPr>
+    </w:p>
+    <w:p>
+      <w:pPr>
+        <w:jc w:val="center"/>
+        <w:rPr>
+          <w:sz w:val="32"/>
+        </w:rPr>
+      </w:pPr>
+    </w:p>
+    <w:p>
+      <w:pPr>
+        <w:jc w:val="center"/>
+        <w:rPr>
+          <w:sz w:val="32"/>
+        </w:rPr>
+      </w:pPr>
+    </w:p>
+    <w:p>
+      <w:pPr>
+        <w:autoSpaceDE w:val="0"/>
+        <w:autoSpaceDN w:val="0"/>
+        <w:adjustRightInd w:val="0"/>
+        <w:jc w:val="center"/>
+        <w:rPr>
+          <w:rFonts w:asciiTheme="minorHAnsi" w:hAnsiTheme="minorHAnsi" w:cs="TimesNewRomanPS-BoldMT"/>
+          <w:b/>
+          <w:bCs/>
+          <w:color w:val="000000" w:themeColor="text1"/>
+          <w:sz w:val="44"/>
+          <w:szCs w:val="44"/>
+          <w:lang w:val="uk-UA"/>
+        </w:rPr>
+      </w:pPr>
+    </w:p>
+    <w:p>
+      <w:pPr>
+        <w:autoSpaceDE w:val="0"/>
+        <w:autoSpaceDN w:val="0"/>
+        <w:adjustRightInd w:val="0"/>
+        <w:jc w:val="center"/>
+        <w:rPr>
+          <w:rFonts w:asciiTheme="minorHAnsi" w:hAnsiTheme="minorHAnsi" w:cs="TimesNewRomanPS-BoldMT"/>
+          <w:b/>
+          <w:bCs/>
+          <w:color w:val="000000" w:themeColor="text1"/>
+          <w:sz w:val="44"/>
+          <w:szCs w:val="44"/>
+          <w:lang w:val="uk-UA"/>
+        </w:rPr>
+      </w:pPr>
+    </w:p>
+    <w:p>
+      <w:pPr>
+        <w:jc w:val="center"/>
+        <w:rPr>
+          <w:rFonts w:ascii="TimesNewRomanPS-BoldMT" w:hAnsi="TimesNewRomanPS-BoldMT" w:cs="TimesNewRomanPS-BoldMT"/>
+          <w:b/>
+          <w:bCs/>
+          <w:color w:val="000000" w:themeColor="text1"/>
+          <w:sz w:val="44"/>
+          <w:szCs w:val="44"/>
+        </w:rPr>
+      </w:pPr>
+      <w:r>
+        <w:rPr>
+          <w:rFonts w:ascii="TimesNewRomanPS-BoldMT" w:hAnsi="TimesNewRomanPS-BoldMT" w:cs="TimesNewRomanPS-BoldMT"/>
+          <w:b/>
+          <w:bCs/>
+          <w:color w:val="000000" w:themeColor="text1"/>
+          <w:sz w:val="44"/>
+          <w:szCs w:val="44"/>
+        </w:rPr>
+        <w:t>Zastosowanie sztucznej inteligencji w analityce biznesowej</w:t>
+      </w:r>
+    </w:p>
+    <w:p>
+      <w:pPr>
+        <w:jc w:val="center"/>
+        <w:rPr>
+          <w:sz w:val="22"/>
+          <w:szCs w:val="22"/>
+        </w:rPr>
+      </w:pPr>
+      <w:r>
+        <w:t xml:space="preserve">Prowadzący: </w:t>
+      </w:r>
+      <w:r>
+        <w:t>mgr. inż. A. Gaweł</w:t>
+      </w:r>
+    </w:p>
+    <w:p/>
+    <w:p/>
+    <w:p/>
+    <w:p/>
+    <w:p>
+      <w:pPr>
+        <w:jc w:val="center"/>
+        <w:rPr>
+          <w:b/>
+          <w:bCs/>
+          <w:caps/>
+          <w:sz w:val="40"/>
+        </w:rPr>
+      </w:pPr>
+    </w:p>
+    <w:p>
+      <w:pPr>
+        <w:jc w:val="center"/>
+        <w:rPr>
+          <w:b/>
+          <w:bCs/>
+          <w:caps/>
+          <w:sz w:val="40"/>
+        </w:rPr>
+      </w:pPr>
+    </w:p>
+    <w:p>
+      <w:pPr>
+        <w:jc w:val="center"/>
+        <w:rPr>
+          <w:b/>
+          <w:bCs/>
+          <w:caps/>
+          <w:sz w:val="40"/>
+        </w:rPr>
+      </w:pPr>
+    </w:p>
+    <w:p>
+      <w:pPr>
+        <w:jc w:val="center"/>
+        <w:rPr>
+          <w:b/>
+          <w:bCs/>
+          <w:caps/>
+          <w:sz w:val="40"/>
+        </w:rPr>
+      </w:pPr>
+      <w:r>
+        <w:rPr>
+          <w:b/>
+          <w:bCs/>
+          <w:caps/>
+          <w:sz w:val="40"/>
+        </w:rPr>
+        <w:t>Temat</w:t>
+      </w:r>
+    </w:p>
+    <w:p>
+      <w:pPr>
+        <w:jc w:val="center"/>
+        <w:rPr>
+          <w:bCs/>
+          <w:sz w:val="28"/>
+        </w:rPr>
+      </w:pPr>
+      <w:r>
+        <w:rPr>
+          <w:bCs/>
+          <w:sz w:val="28"/>
+        </w:rPr>
+        <w:t>(</w:t>
+      </w:r>
+      <w:r>
+        <w:rPr>
+          <w:bCs/>
+          <w:i/>
+          <w:sz w:val="28"/>
+        </w:rPr>
+        <w:t>Projekt</w:t>
+      </w:r>
+      <w:r>
+        <w:rPr>
+          <w:bCs/>
+          <w:sz w:val="28"/>
+        </w:rPr>
+        <w:t>)</w:t>
+      </w:r>
+    </w:p>
+    <w:p>
+      <w:pPr>
+        <w:rPr>
+          <w:sz w:val="22"/>
+        </w:rPr>
+      </w:pPr>
+    </w:p>
+    <w:p>
+      <w:pPr>
+        <w:rPr>
+          <w:bCs/>
+          <w:sz w:val="28"/>
+        </w:rPr>
+      </w:pPr>
+    </w:p>
+    <w:p>
+      <w:pPr>
+        <w:rPr>
+          <w:bCs/>
+          <w:sz w:val="28"/>
+        </w:rPr>
+      </w:pPr>
+    </w:p>
+    <w:p>
+      <w:pPr>
+        <w:jc w:val="center"/>
+        <w:rPr>
+          <w:bCs/>
+          <w:sz w:val="28"/>
+        </w:rPr>
+      </w:pPr>
+    </w:p>
+    <w:p>
+      <w:pPr>
+        <w:jc w:val="center"/>
+        <w:rPr>
+          <w:bCs/>
+          <w:sz w:val="28"/>
+        </w:rPr>
+      </w:pPr>
+    </w:p>
+    <w:p>
+      <w:pPr>
+        <w:jc w:val="center"/>
+        <w:rPr>
+          <w:bCs/>
+          <w:sz w:val="28"/>
+        </w:rPr>
+      </w:pPr>
+    </w:p>
+    <w:p>
+      <w:pPr>
+        <w:jc w:val="center"/>
+        <w:rPr>
+          <w:bCs/>
+          <w:sz w:val="28"/>
+        </w:rPr>
+      </w:pPr>
+    </w:p>
+    <w:p>
+      <w:pPr>
+        <w:jc w:val="center"/>
+        <w:rPr>
+          <w:bCs/>
+          <w:sz w:val="28"/>
+        </w:rPr>
+      </w:pPr>
+    </w:p>
+    <w:p>
+      <w:pPr>
+        <w:jc w:val="center"/>
+        <w:rPr>
+          <w:bCs/>
+          <w:sz w:val="28"/>
+        </w:rPr>
+      </w:pPr>
+    </w:p>
+    <w:p>
+      <w:pPr>
+        <w:jc w:val="center"/>
+        <w:rPr>
+          <w:bCs/>
+          <w:sz w:val="28"/>
+        </w:rPr>
+      </w:pPr>
+      <w:bookmarkStart w:id="0" w:name="_GoBack"/>
+      <w:bookmarkEnd w:id="0"/>
+    </w:p>
+    <w:p>
+      <w:pPr>
+        <w:jc w:val="center"/>
+        <w:rPr>
+          <w:bCs/>
+          <w:sz w:val="28"/>
+        </w:rPr>
+      </w:pPr>
+    </w:p>
+    <w:p>
+      <w:pPr>
+        <w:jc w:val="center"/>
+        <w:rPr>
+          <w:bCs/>
+          <w:sz w:val="28"/>
+        </w:rPr>
+      </w:pPr>
+      <w:r>
+        <w:rPr>
+          <w:bCs/>
+          <w:sz w:val="28"/>
+        </w:rPr>
+        <w:t>Rzeszów 2017</w:t>
+      </w:r>
+    </w:p>
+    <w:p>
+      <w:pPr>
+        <w:rPr>
+          <w:rFonts w:asciiTheme="minorHAnsi" w:hAnsiTheme="minorHAnsi" w:cstheme="minorBidi"/>
+          <w:sz w:val="22"/>
+          <w:lang w:val="ru-RU"/>
+        </w:rPr>
+      </w:pPr>
+    </w:p>
+    <w:p/>
+    <w:p>
+      <w:r>
+        <w:t xml:space="preserve">Treść </w:t>
+      </w:r>
+    </w:p>
+    <w:p/>
+    <w:p>
+      <w:r>
+        <w:t>Wstęp</w:t>
+      </w:r>
+    </w:p>
+    <w:p/>
+    <w:p/>
+    <w:p/>
+    <w:p/>
+    <w:p/>
+    <w:p/>
+    <w:p/>
+    <w:p/>
+    <w:p/>
+    <w:p/>
+    <w:p/>
+    <w:p/>
+    <w:p/>
+    <w:p/>
+    <w:p/>
+    <w:p/>
+    <w:p/>
+    <w:p/>
     <w:p/>
     <w:p/>
     <w:p/>
@@ -15,7 +540,7 @@
     <w:p>
       <w:pPr>
         <w:rPr>
-          <w:rStyle w:val="Hyperlink"/>
+          <w:rStyle w:val="Hipercze"/>
         </w:rPr>
       </w:pPr>
       <w:r>
@@ -31,7 +556,7 @@
     <w:p>
       <w:r>
         <w:rPr>
-          <w:rStyle w:val="Hyperlink"/>
+          <w:rStyle w:val="Hipercze"/>
         </w:rPr>
         <w:t>https://solutioncenter.apexsql.com/how-to-backup-multiple-sql-server-databases-automatically/</w:t>
       </w:r>
@@ -54,10 +579,10 @@
       </w:r>
     </w:p>
     <w:p>
-      <w:hyperlink r:id="rId4" w:history="1">
+      <w:hyperlink r:id="rId5" w:history="1">
         <w:r>
           <w:rPr>
-            <w:rStyle w:val="Hyperlink"/>
+            <w:rStyle w:val="Hipercze"/>
           </w:rPr>
           <w:t>https://www.mssqltips.com/sql-server-tip-category/35/auditing-and-compliance/</w:t>
         </w:r>
@@ -78,16 +603,15 @@
       </w:r>
     </w:p>
     <w:p>
-      <w:bookmarkStart w:id="0" w:name="_GoBack"/>
       <w:r>
         <w:t>http://beginner-sql-tutorial.com/sql-query-tuning.htm</w:t>
       </w:r>
     </w:p>
-    <w:bookmarkEnd w:id="0"/>
-    <w:p/>
-    <w:p/>
-    <w:p>
-      <w:r>
+    <w:p/>
+    <w:p/>
+    <w:p>
+      <w:r>
+        <w:lastRenderedPageBreak/>
         <w:t>-Bezpieczeństwo bazy danych w zakresie nieuprawnionego dostępu lub awarii.</w:t>
       </w:r>
     </w:p>
@@ -502,17 +1026,17 @@
     <w:lsdException w:name="Hashtag" w:semiHidden="1" w:unhideWhenUsed="1"/>
     <w:lsdException w:name="Unresolved Mention" w:semiHidden="1" w:unhideWhenUsed="1"/>
   </w:latentStyles>
-  <w:style w:type="paragraph" w:default="1" w:styleId="Normal">
+  <w:style w:type="paragraph" w:default="1" w:styleId="Normalny">
     <w:name w:val="Normal"/>
     <w:qFormat/>
   </w:style>
-  <w:style w:type="character" w:default="1" w:styleId="DefaultParagraphFont">
+  <w:style w:type="character" w:default="1" w:styleId="Domylnaczcionkaakapitu">
     <w:name w:val="Default Paragraph Font"/>
     <w:uiPriority w:val="1"/>
     <w:semiHidden/>
     <w:unhideWhenUsed/>
   </w:style>
-  <w:style w:type="table" w:default="1" w:styleId="TableNormal">
+  <w:style w:type="table" w:default="1" w:styleId="Standardowy">
     <w:name w:val="Normal Table"/>
     <w:uiPriority w:val="99"/>
     <w:semiHidden/>
@@ -527,15 +1051,15 @@
       </w:tblCellMar>
     </w:tblPr>
   </w:style>
-  <w:style w:type="numbering" w:default="1" w:styleId="NoList">
+  <w:style w:type="numbering" w:default="1" w:styleId="Bezlisty">
     <w:name w:val="No List"/>
     <w:uiPriority w:val="99"/>
     <w:semiHidden/>
     <w:unhideWhenUsed/>
   </w:style>
-  <w:style w:type="character" w:styleId="Hyperlink">
+  <w:style w:type="character" w:styleId="Hipercze">
     <w:name w:val="Hyperlink"/>
-    <w:basedOn w:val="DefaultParagraphFont"/>
+    <w:basedOn w:val="Domylnaczcionkaakapitu"/>
     <w:uiPriority w:val="99"/>
     <w:unhideWhenUsed/>
     <w:rsid w:val="00A846EE"/>
@@ -544,9 +1068,9 @@
       <w:u w:val="single"/>
     </w:rPr>
   </w:style>
-  <w:style w:type="character" w:styleId="UnresolvedMention">
+  <w:style w:type="character" w:styleId="Nierozpoznanawzmianka">
     <w:name w:val="Unresolved Mention"/>
-    <w:basedOn w:val="DefaultParagraphFont"/>
+    <w:basedOn w:val="Domylnaczcionkaakapitu"/>
     <w:uiPriority w:val="99"/>
     <w:semiHidden/>
     <w:unhideWhenUsed/>

</xml_diff>